<commit_message>
React Intro - 100%
Components, JSX, Props
</commit_message>
<xml_diff>
--- a/03. React Intro/Notes.docx
+++ b/03. React Intro/Notes.docx
@@ -135,6 +135,9 @@
         </w:numPr>
       </w:pPr>
       <w:r>
+        <w:rPr>
+          <w:noProof/>
+        </w:rPr>
         <w:drawing>
           <wp:inline distT="0" distB="0" distL="0" distR="0" wp14:anchorId="67212542" wp14:editId="705EC8F2">
             <wp:extent cx="3522133" cy="2930918"/>
@@ -465,6 +468,245 @@
       </w:pPr>
       <w:r>
         <w:t>Import ‘./index.css’;</w:t>
+      </w:r>
+    </w:p>
+    <w:p/>
+    <w:p/>
+    <w:p>
+      <w:pPr>
+        <w:pStyle w:val="Heading1"/>
+      </w:pPr>
+      <w:r>
+        <w:t>Props</w:t>
+      </w:r>
+    </w:p>
+    <w:p>
+      <w:pPr>
+        <w:pStyle w:val="ListParagraph"/>
+        <w:numPr>
+          <w:ilvl w:val="0"/>
+          <w:numId w:val="1"/>
+        </w:numPr>
+      </w:pPr>
+      <w:r>
+        <w:t>We use props to pass information down the component tree, from Parents to Children</w:t>
+      </w:r>
+    </w:p>
+    <w:p>
+      <w:pPr>
+        <w:pStyle w:val="ListParagraph"/>
+        <w:numPr>
+          <w:ilvl w:val="0"/>
+          <w:numId w:val="1"/>
+        </w:numPr>
+      </w:pPr>
+      <w:r>
+        <w:t>Anything can be passed as a Prop</w:t>
+      </w:r>
+    </w:p>
+    <w:p>
+      <w:pPr>
+        <w:pStyle w:val="ListParagraph"/>
+        <w:numPr>
+          <w:ilvl w:val="1"/>
+          <w:numId w:val="1"/>
+        </w:numPr>
+      </w:pPr>
+      <w:r>
+        <w:t>Single values</w:t>
+      </w:r>
+    </w:p>
+    <w:p>
+      <w:pPr>
+        <w:pStyle w:val="ListParagraph"/>
+        <w:numPr>
+          <w:ilvl w:val="1"/>
+          <w:numId w:val="1"/>
+        </w:numPr>
+      </w:pPr>
+      <w:r>
+        <w:t>Arrays</w:t>
+      </w:r>
+    </w:p>
+    <w:p>
+      <w:pPr>
+        <w:pStyle w:val="ListParagraph"/>
+        <w:numPr>
+          <w:ilvl w:val="1"/>
+          <w:numId w:val="1"/>
+        </w:numPr>
+      </w:pPr>
+      <w:r>
+        <w:t>Objects</w:t>
+      </w:r>
+    </w:p>
+    <w:p>
+      <w:pPr>
+        <w:pStyle w:val="ListParagraph"/>
+        <w:numPr>
+          <w:ilvl w:val="1"/>
+          <w:numId w:val="1"/>
+        </w:numPr>
+      </w:pPr>
+      <w:r>
+        <w:t>Functions</w:t>
+      </w:r>
+    </w:p>
+    <w:p>
+      <w:pPr>
+        <w:pStyle w:val="ListParagraph"/>
+        <w:numPr>
+          <w:ilvl w:val="1"/>
+          <w:numId w:val="1"/>
+        </w:numPr>
+      </w:pPr>
+      <w:r>
+        <w:t>Other components</w:t>
+      </w:r>
+    </w:p>
+    <w:p>
+      <w:pPr>
+        <w:pStyle w:val="ListParagraph"/>
+        <w:numPr>
+          <w:ilvl w:val="0"/>
+          <w:numId w:val="1"/>
+        </w:numPr>
+      </w:pPr>
+      <w:r>
+        <w:t>PROPS ARE IMMUTABLE – READ-only</w:t>
+      </w:r>
+    </w:p>
+    <w:p>
+      <w:pPr>
+        <w:pStyle w:val="ListParagraph"/>
+        <w:numPr>
+          <w:ilvl w:val="0"/>
+          <w:numId w:val="1"/>
+        </w:numPr>
+      </w:pPr>
+      <w:r>
+        <w:lastRenderedPageBreak/>
+        <w:t>ONE-WAY data Flow</w:t>
+      </w:r>
+    </w:p>
+    <w:p>
+      <w:pPr>
+        <w:pStyle w:val="ListParagraph"/>
+        <w:numPr>
+          <w:ilvl w:val="1"/>
+          <w:numId w:val="1"/>
+        </w:numPr>
+      </w:pPr>
+      <w:r>
+        <w:t>In React Apps, data can only be passed from PARENT to CHILDREN using PROPS</w:t>
+      </w:r>
+    </w:p>
+    <w:p>
+      <w:pPr>
+        <w:pStyle w:val="ListParagraph"/>
+        <w:numPr>
+          <w:ilvl w:val="1"/>
+          <w:numId w:val="1"/>
+        </w:numPr>
+      </w:pPr>
+      <w:r>
+        <w:t>Makes apps more predictable and easier to understand</w:t>
+      </w:r>
+    </w:p>
+    <w:p>
+      <w:pPr>
+        <w:pStyle w:val="ListParagraph"/>
+        <w:numPr>
+          <w:ilvl w:val="1"/>
+          <w:numId w:val="1"/>
+        </w:numPr>
+      </w:pPr>
+      <w:r>
+        <w:t>Easier to debug</w:t>
+      </w:r>
+    </w:p>
+    <w:p>
+      <w:pPr>
+        <w:pStyle w:val="ListParagraph"/>
+        <w:numPr>
+          <w:ilvl w:val="1"/>
+          <w:numId w:val="1"/>
+        </w:numPr>
+      </w:pPr>
+      <w:r>
+        <w:t>Is more performant</w:t>
+      </w:r>
+    </w:p>
+    <w:p/>
+    <w:p>
+      <w:pPr>
+        <w:pStyle w:val="Heading1"/>
+      </w:pPr>
+      <w:r>
+        <w:t>React Fragments</w:t>
+      </w:r>
+    </w:p>
+    <w:p>
+      <w:pPr>
+        <w:pStyle w:val="ListParagraph"/>
+        <w:numPr>
+          <w:ilvl w:val="0"/>
+          <w:numId w:val="1"/>
+        </w:numPr>
+      </w:pPr>
+      <w:r>
+        <w:t>Let’s us group HTML element without leaving any trace in the DOM tree</w:t>
+      </w:r>
+    </w:p>
+    <w:p>
+      <w:pPr>
+        <w:pStyle w:val="ListParagraph"/>
+        <w:numPr>
+          <w:ilvl w:val="0"/>
+          <w:numId w:val="1"/>
+        </w:numPr>
+      </w:pPr>
+      <w:r>
+        <w:t>&lt;&gt;&lt;/&gt;</w:t>
+      </w:r>
+    </w:p>
+    <w:p>
+      <w:pPr>
+        <w:pStyle w:val="ListParagraph"/>
+        <w:numPr>
+          <w:ilvl w:val="0"/>
+          <w:numId w:val="1"/>
+        </w:numPr>
+      </w:pPr>
+      <w:r>
+        <w:t>When we need a Key</w:t>
+      </w:r>
+      <w:r>
+        <w:tab/>
+      </w:r>
+    </w:p>
+    <w:p>
+      <w:pPr>
+        <w:pStyle w:val="ListParagraph"/>
+        <w:numPr>
+          <w:ilvl w:val="1"/>
+          <w:numId w:val="1"/>
+        </w:numPr>
+      </w:pPr>
+      <w:r>
+        <w:t>&lt;React.Fragment key={x}&gt;</w:t>
+      </w:r>
+    </w:p>
+    <w:p>
+      <w:pPr>
+        <w:pStyle w:val="ListParagraph"/>
+        <w:numPr>
+          <w:ilvl w:val="1"/>
+          <w:numId w:val="1"/>
+        </w:numPr>
+      </w:pPr>
+      <w:r>
+        <w:t>&lt;/React.Fragment}</w:t>
       </w:r>
     </w:p>
     <w:sectPr>

</xml_diff>

<commit_message>
React Intro - 2 - 50%
</commit_message>
<xml_diff>
--- a/03. React Intro/Notes.docx
+++ b/03. React Intro/Notes.docx
@@ -2,6 +2,14 @@
 <file path=word/document.xml><?xml version="1.0" encoding="utf-8"?>
 <w:document xmlns:wpc="http://schemas.microsoft.com/office/word/2010/wordprocessingCanvas" xmlns:cx="http://schemas.microsoft.com/office/drawing/2014/chartex" xmlns:cx1="http://schemas.microsoft.com/office/drawing/2015/9/8/chartex" xmlns:cx2="http://schemas.microsoft.com/office/drawing/2015/10/21/chartex" xmlns:cx3="http://schemas.microsoft.com/office/drawing/2016/5/9/chartex" xmlns:cx4="http://schemas.microsoft.com/office/drawing/2016/5/10/chartex" xmlns:cx5="http://schemas.microsoft.com/office/drawing/2016/5/11/chartex" xmlns:cx6="http://schemas.microsoft.com/office/drawing/2016/5/12/chartex" xmlns:cx7="http://schemas.microsoft.com/office/drawing/2016/5/13/chartex" xmlns:cx8="http://schemas.microsoft.com/office/drawing/2016/5/14/chartex" xmlns:mc="http://schemas.openxmlformats.org/markup-compatibility/2006" xmlns:aink="http://schemas.microsoft.com/office/drawing/2016/ink" xmlns:am3d="http://schemas.microsoft.com/office/drawing/2017/model3d" xmlns:o="urn:schemas-microsoft-com:office:office" xmlns:oel="http://schemas.microsoft.com/office/2019/extlst" xmlns:r="http://schemas.openxmlformats.org/officeDocument/2006/relationships" xmlns:m="http://schemas.openxmlformats.org/officeDocument/2006/math" xmlns:v="urn:schemas-microsoft-com:vml" xmlns:wp14="http://schemas.microsoft.com/office/word/2010/wordprocessingDrawing" xmlns:wp="http://schemas.openxmlformats.org/drawingml/2006/wordprocessingDrawing" xmlns:w10="urn:schemas-microsoft-com:office:word" xmlns:w="http://schemas.openxmlformats.org/wordprocessingml/2006/main" xmlns:w14="http://schemas.microsoft.com/office/word/2010/wordml" xmlns:w15="http://schemas.microsoft.com/office/word/2012/wordml" xmlns:w16cex="http://schemas.microsoft.com/office/word/2018/wordml/cex" xmlns:w16cid="http://schemas.microsoft.com/office/word/2016/wordml/cid" xmlns:w16="http://schemas.microsoft.com/office/word/2018/wordml" xmlns:w16sdtdh="http://schemas.microsoft.com/office/word/2020/wordml/sdtdatahash" xmlns:w16se="http://schemas.microsoft.com/office/word/2015/wordml/symex" xmlns:wpg="http://schemas.microsoft.com/office/word/2010/wordprocessingGroup" xmlns:wpi="http://schemas.microsoft.com/office/word/2010/wordprocessingInk" xmlns:wne="http://schemas.microsoft.com/office/word/2006/wordml" xmlns:wps="http://schemas.microsoft.com/office/word/2010/wordprocessingShape" mc:Ignorable="w14 w15 w16se w16cid w16 w16cex w16sdtdh wp14">
   <w:body>
+    <w:p>
+      <w:pPr>
+        <w:pStyle w:val="Title"/>
+      </w:pPr>
+      <w:r>
+        <w:t>Components, JSX, Props</w:t>
+      </w:r>
+    </w:p>
     <w:p>
       <w:pPr>
         <w:pStyle w:val="Heading1"/>
@@ -228,7 +236,6 @@
         <w:pStyle w:val="Heading1"/>
       </w:pPr>
       <w:r>
-        <w:lastRenderedPageBreak/>
         <w:t>JS logic inside Components</w:t>
       </w:r>
     </w:p>
@@ -549,6 +556,7 @@
         </w:numPr>
       </w:pPr>
       <w:r>
+        <w:lastRenderedPageBreak/>
         <w:t>Functions</w:t>
       </w:r>
     </w:p>
@@ -585,7 +593,6 @@
         </w:numPr>
       </w:pPr>
       <w:r>
-        <w:lastRenderedPageBreak/>
         <w:t>ONE-WAY data Flow</w:t>
       </w:r>
     </w:p>

</xml_diff>